<commit_message>
Projekt státusz - Képes dialog létrehozása
Ebbe kerülnek bele azok a képek, amik a trelloról kerültek feltöltésre, vagy a projekt éppen aktuális állását, működését, megvalósítási helyzetét, haladását mutatják be.
</commit_message>
<xml_diff>
--- a/Megvalósítási stratégiák.docx
+++ b/Megvalósítási stratégiák.docx
@@ -255,6 +255,15 @@
         </w:rPr>
         <w:t>.</w:t>
       </w:r>
+    </w:p>
+    <w:p>
+      <w:pPr>
+        <w:rPr>
+          <w:rFonts w:ascii="Times New Roman" w:hAnsi="Times New Roman" w:cs="Times New Roman"/>
+          <w:sz w:val="26"/>
+          <w:szCs w:val="26"/>
+        </w:rPr>
+      </w:pPr>
     </w:p>
     <w:p>
       <w:pPr>

</xml_diff>